<commit_message>
fichier text de question pour patrick
</commit_message>
<xml_diff>
--- a/Projet Intégrateur.docx
+++ b/Projet Intégrateur.docx
@@ -15,7 +15,12 @@
     <w:sdt>
       <w:sdtPr>
         <w:rPr>
-          <w:lang w:val="fr-FR"/>
+          <w:rFonts w:eastAsiaTheme="minorHAnsi" w:cstheme="minorBidi"/>
+          <w:b w:val="0"/>
+          <w:bCs w:val="0"/>
+          <w:sz w:val="22"/>
+          <w:szCs w:val="22"/>
+          <w:lang w:val="fr-FR" w:eastAsia="en-US"/>
         </w:rPr>
         <w:id w:val="-484246375"/>
         <w:docPartObj>
@@ -23,14 +28,7 @@
           <w:docPartUnique/>
         </w:docPartObj>
       </w:sdtPr>
-      <w:sdtEndPr>
-        <w:rPr>
-          <w:rFonts w:eastAsiaTheme="minorHAnsi" w:cstheme="minorBidi"/>
-          <w:sz w:val="22"/>
-          <w:szCs w:val="22"/>
-          <w:lang w:eastAsia="en-US"/>
-        </w:rPr>
-      </w:sdtEndPr>
+      <w:sdtEndPr/>
       <w:sdtContent>
         <w:p>
           <w:pPr>
@@ -64,7 +62,7 @@
           <w:r>
             <w:fldChar w:fldCharType="separate"/>
           </w:r>
-          <w:hyperlink w:anchor="_Toc441517110" w:history="1">
+          <w:hyperlink w:anchor="_Toc441646309" w:history="1">
             <w:r>
               <w:rPr>
                 <w:rStyle w:val="Lienhypertexte"/>
@@ -91,7 +89,7 @@
                 <w:noProof/>
                 <w:webHidden/>
               </w:rPr>
-              <w:instrText xml:space="preserve"> PAGEREF _Toc441517110 \h </w:instrText>
+              <w:instrText xml:space="preserve"> PAGEREF _Toc441646309 \h </w:instrText>
             </w:r>
             <w:r>
               <w:rPr>
@@ -129,10 +127,12 @@
               <w:tab w:val="right" w:leader="dot" w:pos="8630"/>
             </w:tabs>
             <w:rPr>
+              <w:rFonts w:asciiTheme="minorHAnsi" w:eastAsiaTheme="minorEastAsia" w:hAnsiTheme="minorHAnsi"/>
               <w:noProof/>
+              <w:lang w:eastAsia="fr-CA"/>
             </w:rPr>
           </w:pPr>
-          <w:hyperlink w:anchor="_Toc441517111" w:history="1">
+          <w:hyperlink w:anchor="_Toc441646310" w:history="1">
             <w:r>
               <w:rPr>
                 <w:rStyle w:val="Lienhypertexte"/>
@@ -159,7 +159,7 @@
                 <w:noProof/>
                 <w:webHidden/>
               </w:rPr>
-              <w:instrText xml:space="preserve"> PAGEREF _Toc441517111 \h </w:instrText>
+              <w:instrText xml:space="preserve"> PAGEREF _Toc441646310 \h </w:instrText>
             </w:r>
             <w:r>
               <w:rPr>
@@ -197,10 +197,12 @@
               <w:tab w:val="right" w:leader="dot" w:pos="8630"/>
             </w:tabs>
             <w:rPr>
+              <w:rFonts w:asciiTheme="minorHAnsi" w:eastAsiaTheme="minorEastAsia" w:hAnsiTheme="minorHAnsi"/>
               <w:noProof/>
+              <w:lang w:eastAsia="fr-CA"/>
             </w:rPr>
           </w:pPr>
-          <w:hyperlink w:anchor="_Toc441517112" w:history="1">
+          <w:hyperlink w:anchor="_Toc441646311" w:history="1">
             <w:r>
               <w:rPr>
                 <w:rStyle w:val="Lienhypertexte"/>
@@ -227,7 +229,7 @@
                 <w:noProof/>
                 <w:webHidden/>
               </w:rPr>
-              <w:instrText xml:space="preserve"> PAGEREF _Toc441517112 \h </w:instrText>
+              <w:instrText xml:space="preserve"> PAGEREF _Toc441646311 \h </w:instrText>
             </w:r>
             <w:r>
               <w:rPr>
@@ -265,10 +267,12 @@
               <w:tab w:val="right" w:leader="dot" w:pos="8630"/>
             </w:tabs>
             <w:rPr>
+              <w:rFonts w:asciiTheme="minorHAnsi" w:eastAsiaTheme="minorEastAsia" w:hAnsiTheme="minorHAnsi"/>
               <w:noProof/>
+              <w:lang w:eastAsia="fr-CA"/>
             </w:rPr>
           </w:pPr>
-          <w:hyperlink w:anchor="_Toc441517113" w:history="1">
+          <w:hyperlink w:anchor="_Toc441646312" w:history="1">
             <w:r>
               <w:rPr>
                 <w:rStyle w:val="Lienhypertexte"/>
@@ -295,7 +299,7 @@
                 <w:noProof/>
                 <w:webHidden/>
               </w:rPr>
-              <w:instrText xml:space="preserve"> PAGEREF _Toc441517113 \h </w:instrText>
+              <w:instrText xml:space="preserve"> PAGEREF _Toc441646312 \h </w:instrText>
             </w:r>
             <w:r>
               <w:rPr>
@@ -316,6 +320,1336 @@
                 <w:webHidden/>
               </w:rPr>
               <w:t>2</w:t>
+            </w:r>
+            <w:r>
+              <w:rPr>
+                <w:noProof/>
+                <w:webHidden/>
+              </w:rPr>
+              <w:fldChar w:fldCharType="end"/>
+            </w:r>
+          </w:hyperlink>
+        </w:p>
+        <w:p>
+          <w:pPr>
+            <w:pStyle w:val="TM1"/>
+            <w:tabs>
+              <w:tab w:val="right" w:leader="dot" w:pos="8630"/>
+            </w:tabs>
+            <w:rPr>
+              <w:rFonts w:asciiTheme="minorHAnsi" w:eastAsiaTheme="minorEastAsia" w:hAnsiTheme="minorHAnsi"/>
+              <w:noProof/>
+              <w:lang w:eastAsia="fr-CA"/>
+            </w:rPr>
+          </w:pPr>
+          <w:hyperlink w:anchor="_Toc441646313" w:history="1">
+            <w:r>
+              <w:rPr>
+                <w:rStyle w:val="Lienhypertexte"/>
+                <w:noProof/>
+              </w:rPr>
+              <w:t>Stagiaire</w:t>
+            </w:r>
+            <w:r>
+              <w:rPr>
+                <w:noProof/>
+                <w:webHidden/>
+              </w:rPr>
+              <w:tab/>
+            </w:r>
+            <w:r>
+              <w:rPr>
+                <w:noProof/>
+                <w:webHidden/>
+              </w:rPr>
+              <w:fldChar w:fldCharType="begin"/>
+            </w:r>
+            <w:r>
+              <w:rPr>
+                <w:noProof/>
+                <w:webHidden/>
+              </w:rPr>
+              <w:instrText xml:space="preserve"> PAGEREF _Toc441646313 \h </w:instrText>
+            </w:r>
+            <w:r>
+              <w:rPr>
+                <w:noProof/>
+                <w:webHidden/>
+              </w:rPr>
+            </w:r>
+            <w:r>
+              <w:rPr>
+                <w:noProof/>
+                <w:webHidden/>
+              </w:rPr>
+              <w:fldChar w:fldCharType="separate"/>
+            </w:r>
+            <w:r>
+              <w:rPr>
+                <w:noProof/>
+                <w:webHidden/>
+              </w:rPr>
+              <w:t>3</w:t>
+            </w:r>
+            <w:r>
+              <w:rPr>
+                <w:noProof/>
+                <w:webHidden/>
+              </w:rPr>
+              <w:fldChar w:fldCharType="end"/>
+            </w:r>
+          </w:hyperlink>
+        </w:p>
+        <w:p>
+          <w:pPr>
+            <w:pStyle w:val="TM2"/>
+            <w:tabs>
+              <w:tab w:val="right" w:leader="dot" w:pos="8630"/>
+            </w:tabs>
+            <w:rPr>
+              <w:rFonts w:asciiTheme="minorHAnsi" w:eastAsiaTheme="minorEastAsia" w:hAnsiTheme="minorHAnsi"/>
+              <w:noProof/>
+              <w:lang w:eastAsia="fr-CA"/>
+            </w:rPr>
+          </w:pPr>
+          <w:hyperlink w:anchor="_Toc441646314" w:history="1">
+            <w:r>
+              <w:rPr>
+                <w:rStyle w:val="Lienhypertexte"/>
+                <w:noProof/>
+              </w:rPr>
+              <w:t>Acceuil</w:t>
+            </w:r>
+            <w:r>
+              <w:rPr>
+                <w:noProof/>
+                <w:webHidden/>
+              </w:rPr>
+              <w:tab/>
+            </w:r>
+            <w:r>
+              <w:rPr>
+                <w:noProof/>
+                <w:webHidden/>
+              </w:rPr>
+              <w:fldChar w:fldCharType="begin"/>
+            </w:r>
+            <w:r>
+              <w:rPr>
+                <w:noProof/>
+                <w:webHidden/>
+              </w:rPr>
+              <w:instrText xml:space="preserve"> PAGEREF _Toc441646314 \h </w:instrText>
+            </w:r>
+            <w:r>
+              <w:rPr>
+                <w:noProof/>
+                <w:webHidden/>
+              </w:rPr>
+            </w:r>
+            <w:r>
+              <w:rPr>
+                <w:noProof/>
+                <w:webHidden/>
+              </w:rPr>
+              <w:fldChar w:fldCharType="separate"/>
+            </w:r>
+            <w:r>
+              <w:rPr>
+                <w:noProof/>
+                <w:webHidden/>
+              </w:rPr>
+              <w:t>3</w:t>
+            </w:r>
+            <w:r>
+              <w:rPr>
+                <w:noProof/>
+                <w:webHidden/>
+              </w:rPr>
+              <w:fldChar w:fldCharType="end"/>
+            </w:r>
+          </w:hyperlink>
+        </w:p>
+        <w:p>
+          <w:pPr>
+            <w:pStyle w:val="TM1"/>
+            <w:tabs>
+              <w:tab w:val="right" w:leader="dot" w:pos="8630"/>
+            </w:tabs>
+            <w:rPr>
+              <w:rFonts w:asciiTheme="minorHAnsi" w:eastAsiaTheme="minorEastAsia" w:hAnsiTheme="minorHAnsi"/>
+              <w:noProof/>
+              <w:lang w:eastAsia="fr-CA"/>
+            </w:rPr>
+          </w:pPr>
+          <w:hyperlink w:anchor="_Toc441646315" w:history="1">
+            <w:r>
+              <w:rPr>
+                <w:rStyle w:val="Lienhypertexte"/>
+                <w:noProof/>
+              </w:rPr>
+              <w:t>Superviseur</w:t>
+            </w:r>
+            <w:r>
+              <w:rPr>
+                <w:noProof/>
+                <w:webHidden/>
+              </w:rPr>
+              <w:tab/>
+            </w:r>
+            <w:r>
+              <w:rPr>
+                <w:noProof/>
+                <w:webHidden/>
+              </w:rPr>
+              <w:fldChar w:fldCharType="begin"/>
+            </w:r>
+            <w:r>
+              <w:rPr>
+                <w:noProof/>
+                <w:webHidden/>
+              </w:rPr>
+              <w:instrText xml:space="preserve"> PAGEREF _Toc441646315 \h </w:instrText>
+            </w:r>
+            <w:r>
+              <w:rPr>
+                <w:noProof/>
+                <w:webHidden/>
+              </w:rPr>
+            </w:r>
+            <w:r>
+              <w:rPr>
+                <w:noProof/>
+                <w:webHidden/>
+              </w:rPr>
+              <w:fldChar w:fldCharType="separate"/>
+            </w:r>
+            <w:r>
+              <w:rPr>
+                <w:noProof/>
+                <w:webHidden/>
+              </w:rPr>
+              <w:t>4</w:t>
+            </w:r>
+            <w:r>
+              <w:rPr>
+                <w:noProof/>
+                <w:webHidden/>
+              </w:rPr>
+              <w:fldChar w:fldCharType="end"/>
+            </w:r>
+          </w:hyperlink>
+        </w:p>
+        <w:p>
+          <w:pPr>
+            <w:pStyle w:val="TM2"/>
+            <w:tabs>
+              <w:tab w:val="right" w:leader="dot" w:pos="8630"/>
+            </w:tabs>
+            <w:rPr>
+              <w:rFonts w:asciiTheme="minorHAnsi" w:eastAsiaTheme="minorEastAsia" w:hAnsiTheme="minorHAnsi"/>
+              <w:noProof/>
+              <w:lang w:eastAsia="fr-CA"/>
+            </w:rPr>
+          </w:pPr>
+          <w:hyperlink w:anchor="_Toc441646316" w:history="1">
+            <w:r>
+              <w:rPr>
+                <w:rStyle w:val="Lienhypertexte"/>
+                <w:noProof/>
+              </w:rPr>
+              <w:t>Accueil</w:t>
+            </w:r>
+            <w:r>
+              <w:rPr>
+                <w:noProof/>
+                <w:webHidden/>
+              </w:rPr>
+              <w:tab/>
+            </w:r>
+            <w:r>
+              <w:rPr>
+                <w:noProof/>
+                <w:webHidden/>
+              </w:rPr>
+              <w:fldChar w:fldCharType="begin"/>
+            </w:r>
+            <w:r>
+              <w:rPr>
+                <w:noProof/>
+                <w:webHidden/>
+              </w:rPr>
+              <w:instrText xml:space="preserve"> PAGEREF _Toc441646316 \h </w:instrText>
+            </w:r>
+            <w:r>
+              <w:rPr>
+                <w:noProof/>
+                <w:webHidden/>
+              </w:rPr>
+            </w:r>
+            <w:r>
+              <w:rPr>
+                <w:noProof/>
+                <w:webHidden/>
+              </w:rPr>
+              <w:fldChar w:fldCharType="separate"/>
+            </w:r>
+            <w:r>
+              <w:rPr>
+                <w:noProof/>
+                <w:webHidden/>
+              </w:rPr>
+              <w:t>4</w:t>
+            </w:r>
+            <w:r>
+              <w:rPr>
+                <w:noProof/>
+                <w:webHidden/>
+              </w:rPr>
+              <w:fldChar w:fldCharType="end"/>
+            </w:r>
+          </w:hyperlink>
+        </w:p>
+        <w:p>
+          <w:pPr>
+            <w:pStyle w:val="TM2"/>
+            <w:tabs>
+              <w:tab w:val="right" w:leader="dot" w:pos="8630"/>
+            </w:tabs>
+            <w:rPr>
+              <w:rFonts w:asciiTheme="minorHAnsi" w:eastAsiaTheme="minorEastAsia" w:hAnsiTheme="minorHAnsi"/>
+              <w:noProof/>
+              <w:lang w:eastAsia="fr-CA"/>
+            </w:rPr>
+          </w:pPr>
+          <w:hyperlink w:anchor="_Toc441646317" w:history="1">
+            <w:r>
+              <w:rPr>
+                <w:rStyle w:val="Lienhypertexte"/>
+                <w:noProof/>
+              </w:rPr>
+              <w:t>Consultation stagiaire</w:t>
+            </w:r>
+            <w:r>
+              <w:rPr>
+                <w:noProof/>
+                <w:webHidden/>
+              </w:rPr>
+              <w:tab/>
+            </w:r>
+            <w:r>
+              <w:rPr>
+                <w:noProof/>
+                <w:webHidden/>
+              </w:rPr>
+              <w:fldChar w:fldCharType="begin"/>
+            </w:r>
+            <w:r>
+              <w:rPr>
+                <w:noProof/>
+                <w:webHidden/>
+              </w:rPr>
+              <w:instrText xml:space="preserve"> PAGEREF _Toc441646317 \h </w:instrText>
+            </w:r>
+            <w:r>
+              <w:rPr>
+                <w:noProof/>
+                <w:webHidden/>
+              </w:rPr>
+            </w:r>
+            <w:r>
+              <w:rPr>
+                <w:noProof/>
+                <w:webHidden/>
+              </w:rPr>
+              <w:fldChar w:fldCharType="separate"/>
+            </w:r>
+            <w:r>
+              <w:rPr>
+                <w:noProof/>
+                <w:webHidden/>
+              </w:rPr>
+              <w:t>4</w:t>
+            </w:r>
+            <w:r>
+              <w:rPr>
+                <w:noProof/>
+                <w:webHidden/>
+              </w:rPr>
+              <w:fldChar w:fldCharType="end"/>
+            </w:r>
+          </w:hyperlink>
+        </w:p>
+        <w:p>
+          <w:pPr>
+            <w:pStyle w:val="TM2"/>
+            <w:tabs>
+              <w:tab w:val="right" w:leader="dot" w:pos="8630"/>
+            </w:tabs>
+            <w:rPr>
+              <w:rFonts w:asciiTheme="minorHAnsi" w:eastAsiaTheme="minorEastAsia" w:hAnsiTheme="minorHAnsi"/>
+              <w:noProof/>
+              <w:lang w:eastAsia="fr-CA"/>
+            </w:rPr>
+          </w:pPr>
+          <w:hyperlink w:anchor="_Toc441646318" w:history="1">
+            <w:r>
+              <w:rPr>
+                <w:rStyle w:val="Lienhypertexte"/>
+                <w:noProof/>
+              </w:rPr>
+              <w:t>Consultation de projet</w:t>
+            </w:r>
+            <w:r>
+              <w:rPr>
+                <w:noProof/>
+                <w:webHidden/>
+              </w:rPr>
+              <w:tab/>
+            </w:r>
+            <w:r>
+              <w:rPr>
+                <w:noProof/>
+                <w:webHidden/>
+              </w:rPr>
+              <w:fldChar w:fldCharType="begin"/>
+            </w:r>
+            <w:r>
+              <w:rPr>
+                <w:noProof/>
+                <w:webHidden/>
+              </w:rPr>
+              <w:instrText xml:space="preserve"> PAGEREF _Toc441646318 \h </w:instrText>
+            </w:r>
+            <w:r>
+              <w:rPr>
+                <w:noProof/>
+                <w:webHidden/>
+              </w:rPr>
+            </w:r>
+            <w:r>
+              <w:rPr>
+                <w:noProof/>
+                <w:webHidden/>
+              </w:rPr>
+              <w:fldChar w:fldCharType="separate"/>
+            </w:r>
+            <w:r>
+              <w:rPr>
+                <w:noProof/>
+                <w:webHidden/>
+              </w:rPr>
+              <w:t>4</w:t>
+            </w:r>
+            <w:r>
+              <w:rPr>
+                <w:noProof/>
+                <w:webHidden/>
+              </w:rPr>
+              <w:fldChar w:fldCharType="end"/>
+            </w:r>
+          </w:hyperlink>
+        </w:p>
+        <w:p>
+          <w:pPr>
+            <w:pStyle w:val="TM1"/>
+            <w:tabs>
+              <w:tab w:val="right" w:leader="dot" w:pos="8630"/>
+            </w:tabs>
+            <w:rPr>
+              <w:rFonts w:asciiTheme="minorHAnsi" w:eastAsiaTheme="minorEastAsia" w:hAnsiTheme="minorHAnsi"/>
+              <w:noProof/>
+              <w:lang w:eastAsia="fr-CA"/>
+            </w:rPr>
+          </w:pPr>
+          <w:hyperlink w:anchor="_Toc441646319" w:history="1">
+            <w:r>
+              <w:rPr>
+                <w:rStyle w:val="Lienhypertexte"/>
+                <w:noProof/>
+              </w:rPr>
+              <w:t>Coordonnateur</w:t>
+            </w:r>
+            <w:r>
+              <w:rPr>
+                <w:noProof/>
+                <w:webHidden/>
+              </w:rPr>
+              <w:tab/>
+            </w:r>
+            <w:r>
+              <w:rPr>
+                <w:noProof/>
+                <w:webHidden/>
+              </w:rPr>
+              <w:fldChar w:fldCharType="begin"/>
+            </w:r>
+            <w:r>
+              <w:rPr>
+                <w:noProof/>
+                <w:webHidden/>
+              </w:rPr>
+              <w:instrText xml:space="preserve"> PAGEREF _Toc441646319 \h </w:instrText>
+            </w:r>
+            <w:r>
+              <w:rPr>
+                <w:noProof/>
+                <w:webHidden/>
+              </w:rPr>
+            </w:r>
+            <w:r>
+              <w:rPr>
+                <w:noProof/>
+                <w:webHidden/>
+              </w:rPr>
+              <w:fldChar w:fldCharType="separate"/>
+            </w:r>
+            <w:r>
+              <w:rPr>
+                <w:noProof/>
+                <w:webHidden/>
+              </w:rPr>
+              <w:t>5</w:t>
+            </w:r>
+            <w:r>
+              <w:rPr>
+                <w:noProof/>
+                <w:webHidden/>
+              </w:rPr>
+              <w:fldChar w:fldCharType="end"/>
+            </w:r>
+          </w:hyperlink>
+        </w:p>
+        <w:p>
+          <w:pPr>
+            <w:pStyle w:val="TM2"/>
+            <w:tabs>
+              <w:tab w:val="right" w:leader="dot" w:pos="8630"/>
+            </w:tabs>
+            <w:rPr>
+              <w:rFonts w:asciiTheme="minorHAnsi" w:eastAsiaTheme="minorEastAsia" w:hAnsiTheme="minorHAnsi"/>
+              <w:noProof/>
+              <w:lang w:eastAsia="fr-CA"/>
+            </w:rPr>
+          </w:pPr>
+          <w:hyperlink w:anchor="_Toc441646320" w:history="1">
+            <w:r>
+              <w:rPr>
+                <w:rStyle w:val="Lienhypertexte"/>
+                <w:noProof/>
+              </w:rPr>
+              <w:t>Accueil</w:t>
+            </w:r>
+            <w:r>
+              <w:rPr>
+                <w:noProof/>
+                <w:webHidden/>
+              </w:rPr>
+              <w:tab/>
+            </w:r>
+            <w:r>
+              <w:rPr>
+                <w:noProof/>
+                <w:webHidden/>
+              </w:rPr>
+              <w:fldChar w:fldCharType="begin"/>
+            </w:r>
+            <w:r>
+              <w:rPr>
+                <w:noProof/>
+                <w:webHidden/>
+              </w:rPr>
+              <w:instrText xml:space="preserve"> PAGEREF _Toc441646320 \h </w:instrText>
+            </w:r>
+            <w:r>
+              <w:rPr>
+                <w:noProof/>
+                <w:webHidden/>
+              </w:rPr>
+            </w:r>
+            <w:r>
+              <w:rPr>
+                <w:noProof/>
+                <w:webHidden/>
+              </w:rPr>
+              <w:fldChar w:fldCharType="separate"/>
+            </w:r>
+            <w:r>
+              <w:rPr>
+                <w:noProof/>
+                <w:webHidden/>
+              </w:rPr>
+              <w:t>5</w:t>
+            </w:r>
+            <w:r>
+              <w:rPr>
+                <w:noProof/>
+                <w:webHidden/>
+              </w:rPr>
+              <w:fldChar w:fldCharType="end"/>
+            </w:r>
+          </w:hyperlink>
+        </w:p>
+        <w:p>
+          <w:pPr>
+            <w:pStyle w:val="TM2"/>
+            <w:tabs>
+              <w:tab w:val="right" w:leader="dot" w:pos="8630"/>
+            </w:tabs>
+            <w:rPr>
+              <w:rFonts w:asciiTheme="minorHAnsi" w:eastAsiaTheme="minorEastAsia" w:hAnsiTheme="minorHAnsi"/>
+              <w:noProof/>
+              <w:lang w:eastAsia="fr-CA"/>
+            </w:rPr>
+          </w:pPr>
+          <w:hyperlink w:anchor="_Toc441646321" w:history="1">
+            <w:r>
+              <w:rPr>
+                <w:rStyle w:val="Lienhypertexte"/>
+                <w:noProof/>
+              </w:rPr>
+              <w:t>Stage</w:t>
+            </w:r>
+            <w:r>
+              <w:rPr>
+                <w:noProof/>
+                <w:webHidden/>
+              </w:rPr>
+              <w:tab/>
+            </w:r>
+            <w:r>
+              <w:rPr>
+                <w:noProof/>
+                <w:webHidden/>
+              </w:rPr>
+              <w:fldChar w:fldCharType="begin"/>
+            </w:r>
+            <w:r>
+              <w:rPr>
+                <w:noProof/>
+                <w:webHidden/>
+              </w:rPr>
+              <w:instrText xml:space="preserve"> PAGEREF _Toc441646321 \h </w:instrText>
+            </w:r>
+            <w:r>
+              <w:rPr>
+                <w:noProof/>
+                <w:webHidden/>
+              </w:rPr>
+            </w:r>
+            <w:r>
+              <w:rPr>
+                <w:noProof/>
+                <w:webHidden/>
+              </w:rPr>
+              <w:fldChar w:fldCharType="separate"/>
+            </w:r>
+            <w:r>
+              <w:rPr>
+                <w:noProof/>
+                <w:webHidden/>
+              </w:rPr>
+              <w:t>5</w:t>
+            </w:r>
+            <w:r>
+              <w:rPr>
+                <w:noProof/>
+                <w:webHidden/>
+              </w:rPr>
+              <w:fldChar w:fldCharType="end"/>
+            </w:r>
+          </w:hyperlink>
+        </w:p>
+        <w:p>
+          <w:pPr>
+            <w:pStyle w:val="TM2"/>
+            <w:tabs>
+              <w:tab w:val="right" w:leader="dot" w:pos="8630"/>
+            </w:tabs>
+            <w:rPr>
+              <w:rFonts w:asciiTheme="minorHAnsi" w:eastAsiaTheme="minorEastAsia" w:hAnsiTheme="minorHAnsi"/>
+              <w:noProof/>
+              <w:lang w:eastAsia="fr-CA"/>
+            </w:rPr>
+          </w:pPr>
+          <w:hyperlink w:anchor="_Toc441646322" w:history="1">
+            <w:r>
+              <w:rPr>
+                <w:rStyle w:val="Lienhypertexte"/>
+                <w:noProof/>
+              </w:rPr>
+              <w:t>Superviseur</w:t>
+            </w:r>
+            <w:r>
+              <w:rPr>
+                <w:noProof/>
+                <w:webHidden/>
+              </w:rPr>
+              <w:tab/>
+            </w:r>
+            <w:r>
+              <w:rPr>
+                <w:noProof/>
+                <w:webHidden/>
+              </w:rPr>
+              <w:fldChar w:fldCharType="begin"/>
+            </w:r>
+            <w:r>
+              <w:rPr>
+                <w:noProof/>
+                <w:webHidden/>
+              </w:rPr>
+              <w:instrText xml:space="preserve"> PAGEREF _Toc441646322 \h </w:instrText>
+            </w:r>
+            <w:r>
+              <w:rPr>
+                <w:noProof/>
+                <w:webHidden/>
+              </w:rPr>
+            </w:r>
+            <w:r>
+              <w:rPr>
+                <w:noProof/>
+                <w:webHidden/>
+              </w:rPr>
+              <w:fldChar w:fldCharType="separate"/>
+            </w:r>
+            <w:r>
+              <w:rPr>
+                <w:noProof/>
+                <w:webHidden/>
+              </w:rPr>
+              <w:t>5</w:t>
+            </w:r>
+            <w:r>
+              <w:rPr>
+                <w:noProof/>
+                <w:webHidden/>
+              </w:rPr>
+              <w:fldChar w:fldCharType="end"/>
+            </w:r>
+          </w:hyperlink>
+        </w:p>
+        <w:p>
+          <w:pPr>
+            <w:pStyle w:val="TM2"/>
+            <w:tabs>
+              <w:tab w:val="right" w:leader="dot" w:pos="8630"/>
+            </w:tabs>
+            <w:rPr>
+              <w:rFonts w:asciiTheme="minorHAnsi" w:eastAsiaTheme="minorEastAsia" w:hAnsiTheme="minorHAnsi"/>
+              <w:noProof/>
+              <w:lang w:eastAsia="fr-CA"/>
+            </w:rPr>
+          </w:pPr>
+          <w:hyperlink w:anchor="_Toc441646323" w:history="1">
+            <w:r>
+              <w:rPr>
+                <w:rStyle w:val="Lienhypertexte"/>
+                <w:noProof/>
+              </w:rPr>
+              <w:t>Évaluation</w:t>
+            </w:r>
+            <w:r>
+              <w:rPr>
+                <w:noProof/>
+                <w:webHidden/>
+              </w:rPr>
+              <w:tab/>
+            </w:r>
+            <w:r>
+              <w:rPr>
+                <w:noProof/>
+                <w:webHidden/>
+              </w:rPr>
+              <w:fldChar w:fldCharType="begin"/>
+            </w:r>
+            <w:r>
+              <w:rPr>
+                <w:noProof/>
+                <w:webHidden/>
+              </w:rPr>
+              <w:instrText xml:space="preserve"> PAGEREF _Toc441646323 \h </w:instrText>
+            </w:r>
+            <w:r>
+              <w:rPr>
+                <w:noProof/>
+                <w:webHidden/>
+              </w:rPr>
+            </w:r>
+            <w:r>
+              <w:rPr>
+                <w:noProof/>
+                <w:webHidden/>
+              </w:rPr>
+              <w:fldChar w:fldCharType="separate"/>
+            </w:r>
+            <w:r>
+              <w:rPr>
+                <w:noProof/>
+                <w:webHidden/>
+              </w:rPr>
+              <w:t>6</w:t>
+            </w:r>
+            <w:r>
+              <w:rPr>
+                <w:noProof/>
+                <w:webHidden/>
+              </w:rPr>
+              <w:fldChar w:fldCharType="end"/>
+            </w:r>
+          </w:hyperlink>
+        </w:p>
+        <w:p>
+          <w:pPr>
+            <w:pStyle w:val="TM2"/>
+            <w:tabs>
+              <w:tab w:val="right" w:leader="dot" w:pos="8630"/>
+            </w:tabs>
+            <w:rPr>
+              <w:rFonts w:asciiTheme="minorHAnsi" w:eastAsiaTheme="minorEastAsia" w:hAnsiTheme="minorHAnsi"/>
+              <w:noProof/>
+              <w:lang w:eastAsia="fr-CA"/>
+            </w:rPr>
+          </w:pPr>
+          <w:hyperlink w:anchor="_Toc441646324" w:history="1">
+            <w:r>
+              <w:rPr>
+                <w:rStyle w:val="Lienhypertexte"/>
+                <w:noProof/>
+              </w:rPr>
+              <w:t>Modification</w:t>
+            </w:r>
+            <w:r>
+              <w:rPr>
+                <w:noProof/>
+                <w:webHidden/>
+              </w:rPr>
+              <w:tab/>
+            </w:r>
+            <w:r>
+              <w:rPr>
+                <w:noProof/>
+                <w:webHidden/>
+              </w:rPr>
+              <w:fldChar w:fldCharType="begin"/>
+            </w:r>
+            <w:r>
+              <w:rPr>
+                <w:noProof/>
+                <w:webHidden/>
+              </w:rPr>
+              <w:instrText xml:space="preserve"> PAGEREF _Toc441646324 \h </w:instrText>
+            </w:r>
+            <w:r>
+              <w:rPr>
+                <w:noProof/>
+                <w:webHidden/>
+              </w:rPr>
+            </w:r>
+            <w:r>
+              <w:rPr>
+                <w:noProof/>
+                <w:webHidden/>
+              </w:rPr>
+              <w:fldChar w:fldCharType="separate"/>
+            </w:r>
+            <w:r>
+              <w:rPr>
+                <w:noProof/>
+                <w:webHidden/>
+              </w:rPr>
+              <w:t>6</w:t>
+            </w:r>
+            <w:r>
+              <w:rPr>
+                <w:noProof/>
+                <w:webHidden/>
+              </w:rPr>
+              <w:fldChar w:fldCharType="end"/>
+            </w:r>
+          </w:hyperlink>
+        </w:p>
+        <w:p>
+          <w:pPr>
+            <w:pStyle w:val="TM1"/>
+            <w:tabs>
+              <w:tab w:val="right" w:leader="dot" w:pos="8630"/>
+            </w:tabs>
+            <w:rPr>
+              <w:rFonts w:asciiTheme="minorHAnsi" w:eastAsiaTheme="minorEastAsia" w:hAnsiTheme="minorHAnsi"/>
+              <w:noProof/>
+              <w:lang w:eastAsia="fr-CA"/>
+            </w:rPr>
+          </w:pPr>
+          <w:hyperlink w:anchor="_Toc441646325" w:history="1">
+            <w:r>
+              <w:rPr>
+                <w:rStyle w:val="Lienhypertexte"/>
+                <w:noProof/>
+              </w:rPr>
+              <w:t>Base de donnée</w:t>
+            </w:r>
+            <w:r>
+              <w:rPr>
+                <w:noProof/>
+                <w:webHidden/>
+              </w:rPr>
+              <w:tab/>
+            </w:r>
+            <w:r>
+              <w:rPr>
+                <w:noProof/>
+                <w:webHidden/>
+              </w:rPr>
+              <w:fldChar w:fldCharType="begin"/>
+            </w:r>
+            <w:r>
+              <w:rPr>
+                <w:noProof/>
+                <w:webHidden/>
+              </w:rPr>
+              <w:instrText xml:space="preserve"> PAGEREF _Toc441646325 \h </w:instrText>
+            </w:r>
+            <w:r>
+              <w:rPr>
+                <w:noProof/>
+                <w:webHidden/>
+              </w:rPr>
+            </w:r>
+            <w:r>
+              <w:rPr>
+                <w:noProof/>
+                <w:webHidden/>
+              </w:rPr>
+              <w:fldChar w:fldCharType="separate"/>
+            </w:r>
+            <w:r>
+              <w:rPr>
+                <w:noProof/>
+                <w:webHidden/>
+              </w:rPr>
+              <w:t>7</w:t>
+            </w:r>
+            <w:r>
+              <w:rPr>
+                <w:noProof/>
+                <w:webHidden/>
+              </w:rPr>
+              <w:fldChar w:fldCharType="end"/>
+            </w:r>
+          </w:hyperlink>
+        </w:p>
+        <w:p>
+          <w:pPr>
+            <w:pStyle w:val="TM2"/>
+            <w:tabs>
+              <w:tab w:val="right" w:leader="dot" w:pos="8630"/>
+            </w:tabs>
+            <w:rPr>
+              <w:rFonts w:asciiTheme="minorHAnsi" w:eastAsiaTheme="minorEastAsia" w:hAnsiTheme="minorHAnsi"/>
+              <w:noProof/>
+              <w:lang w:eastAsia="fr-CA"/>
+            </w:rPr>
+          </w:pPr>
+          <w:hyperlink w:anchor="_Toc441646326" w:history="1">
+            <w:r>
+              <w:rPr>
+                <w:rStyle w:val="Lienhypertexte"/>
+                <w:noProof/>
+              </w:rPr>
+              <w:t>Stagiaire</w:t>
+            </w:r>
+            <w:r>
+              <w:rPr>
+                <w:noProof/>
+                <w:webHidden/>
+              </w:rPr>
+              <w:tab/>
+            </w:r>
+            <w:r>
+              <w:rPr>
+                <w:noProof/>
+                <w:webHidden/>
+              </w:rPr>
+              <w:fldChar w:fldCharType="begin"/>
+            </w:r>
+            <w:r>
+              <w:rPr>
+                <w:noProof/>
+                <w:webHidden/>
+              </w:rPr>
+              <w:instrText xml:space="preserve"> PAGEREF _Toc441646326 \h </w:instrText>
+            </w:r>
+            <w:r>
+              <w:rPr>
+                <w:noProof/>
+                <w:webHidden/>
+              </w:rPr>
+            </w:r>
+            <w:r>
+              <w:rPr>
+                <w:noProof/>
+                <w:webHidden/>
+              </w:rPr>
+              <w:fldChar w:fldCharType="separate"/>
+            </w:r>
+            <w:r>
+              <w:rPr>
+                <w:noProof/>
+                <w:webHidden/>
+              </w:rPr>
+              <w:t>7</w:t>
+            </w:r>
+            <w:r>
+              <w:rPr>
+                <w:noProof/>
+                <w:webHidden/>
+              </w:rPr>
+              <w:fldChar w:fldCharType="end"/>
+            </w:r>
+          </w:hyperlink>
+        </w:p>
+        <w:p>
+          <w:pPr>
+            <w:pStyle w:val="TM2"/>
+            <w:tabs>
+              <w:tab w:val="right" w:leader="dot" w:pos="8630"/>
+            </w:tabs>
+            <w:rPr>
+              <w:rFonts w:asciiTheme="minorHAnsi" w:eastAsiaTheme="minorEastAsia" w:hAnsiTheme="minorHAnsi"/>
+              <w:noProof/>
+              <w:lang w:eastAsia="fr-CA"/>
+            </w:rPr>
+          </w:pPr>
+          <w:hyperlink w:anchor="_Toc441646327" w:history="1">
+            <w:r>
+              <w:rPr>
+                <w:rStyle w:val="Lienhypertexte"/>
+                <w:noProof/>
+              </w:rPr>
+              <w:t>Superviseur</w:t>
+            </w:r>
+            <w:r>
+              <w:rPr>
+                <w:noProof/>
+                <w:webHidden/>
+              </w:rPr>
+              <w:tab/>
+            </w:r>
+            <w:r>
+              <w:rPr>
+                <w:noProof/>
+                <w:webHidden/>
+              </w:rPr>
+              <w:fldChar w:fldCharType="begin"/>
+            </w:r>
+            <w:r>
+              <w:rPr>
+                <w:noProof/>
+                <w:webHidden/>
+              </w:rPr>
+              <w:instrText xml:space="preserve"> PAGEREF _Toc441646327 \h </w:instrText>
+            </w:r>
+            <w:r>
+              <w:rPr>
+                <w:noProof/>
+                <w:webHidden/>
+              </w:rPr>
+            </w:r>
+            <w:r>
+              <w:rPr>
+                <w:noProof/>
+                <w:webHidden/>
+              </w:rPr>
+              <w:fldChar w:fldCharType="separate"/>
+            </w:r>
+            <w:r>
+              <w:rPr>
+                <w:noProof/>
+                <w:webHidden/>
+              </w:rPr>
+              <w:t>7</w:t>
+            </w:r>
+            <w:r>
+              <w:rPr>
+                <w:noProof/>
+                <w:webHidden/>
+              </w:rPr>
+              <w:fldChar w:fldCharType="end"/>
+            </w:r>
+          </w:hyperlink>
+        </w:p>
+        <w:p>
+          <w:pPr>
+            <w:pStyle w:val="TM2"/>
+            <w:tabs>
+              <w:tab w:val="right" w:leader="dot" w:pos="8630"/>
+            </w:tabs>
+            <w:rPr>
+              <w:rFonts w:asciiTheme="minorHAnsi" w:eastAsiaTheme="minorEastAsia" w:hAnsiTheme="minorHAnsi"/>
+              <w:noProof/>
+              <w:lang w:eastAsia="fr-CA"/>
+            </w:rPr>
+          </w:pPr>
+          <w:hyperlink w:anchor="_Toc441646328" w:history="1">
+            <w:r>
+              <w:rPr>
+                <w:rStyle w:val="Lienhypertexte"/>
+                <w:noProof/>
+              </w:rPr>
+              <w:t>DemandeInscription</w:t>
+            </w:r>
+            <w:r>
+              <w:rPr>
+                <w:noProof/>
+                <w:webHidden/>
+              </w:rPr>
+              <w:tab/>
+            </w:r>
+            <w:r>
+              <w:rPr>
+                <w:noProof/>
+                <w:webHidden/>
+              </w:rPr>
+              <w:fldChar w:fldCharType="begin"/>
+            </w:r>
+            <w:r>
+              <w:rPr>
+                <w:noProof/>
+                <w:webHidden/>
+              </w:rPr>
+              <w:instrText xml:space="preserve"> PAGEREF _Toc441646328 \h </w:instrText>
+            </w:r>
+            <w:r>
+              <w:rPr>
+                <w:noProof/>
+                <w:webHidden/>
+              </w:rPr>
+            </w:r>
+            <w:r>
+              <w:rPr>
+                <w:noProof/>
+                <w:webHidden/>
+              </w:rPr>
+              <w:fldChar w:fldCharType="separate"/>
+            </w:r>
+            <w:r>
+              <w:rPr>
+                <w:noProof/>
+                <w:webHidden/>
+              </w:rPr>
+              <w:t>7</w:t>
+            </w:r>
+            <w:r>
+              <w:rPr>
+                <w:noProof/>
+                <w:webHidden/>
+              </w:rPr>
+              <w:fldChar w:fldCharType="end"/>
+            </w:r>
+          </w:hyperlink>
+        </w:p>
+        <w:p>
+          <w:pPr>
+            <w:pStyle w:val="TM2"/>
+            <w:tabs>
+              <w:tab w:val="right" w:leader="dot" w:pos="8630"/>
+            </w:tabs>
+            <w:rPr>
+              <w:rFonts w:asciiTheme="minorHAnsi" w:eastAsiaTheme="minorEastAsia" w:hAnsiTheme="minorHAnsi"/>
+              <w:noProof/>
+              <w:lang w:eastAsia="fr-CA"/>
+            </w:rPr>
+          </w:pPr>
+          <w:hyperlink w:anchor="_Toc441646329" w:history="1">
+            <w:r>
+              <w:rPr>
+                <w:rStyle w:val="Lienhypertexte"/>
+                <w:noProof/>
+              </w:rPr>
+              <w:t>Coordonnateur</w:t>
+            </w:r>
+            <w:r>
+              <w:rPr>
+                <w:noProof/>
+                <w:webHidden/>
+              </w:rPr>
+              <w:tab/>
+            </w:r>
+            <w:r>
+              <w:rPr>
+                <w:noProof/>
+                <w:webHidden/>
+              </w:rPr>
+              <w:fldChar w:fldCharType="begin"/>
+            </w:r>
+            <w:r>
+              <w:rPr>
+                <w:noProof/>
+                <w:webHidden/>
+              </w:rPr>
+              <w:instrText xml:space="preserve"> PAGEREF _Toc441646329 \h </w:instrText>
+            </w:r>
+            <w:r>
+              <w:rPr>
+                <w:noProof/>
+                <w:webHidden/>
+              </w:rPr>
+            </w:r>
+            <w:r>
+              <w:rPr>
+                <w:noProof/>
+                <w:webHidden/>
+              </w:rPr>
+              <w:fldChar w:fldCharType="separate"/>
+            </w:r>
+            <w:r>
+              <w:rPr>
+                <w:noProof/>
+                <w:webHidden/>
+              </w:rPr>
+              <w:t>7</w:t>
+            </w:r>
+            <w:r>
+              <w:rPr>
+                <w:noProof/>
+                <w:webHidden/>
+              </w:rPr>
+              <w:fldChar w:fldCharType="end"/>
+            </w:r>
+          </w:hyperlink>
+        </w:p>
+        <w:p>
+          <w:pPr>
+            <w:pStyle w:val="TM2"/>
+            <w:tabs>
+              <w:tab w:val="right" w:leader="dot" w:pos="8630"/>
+            </w:tabs>
+            <w:rPr>
+              <w:rFonts w:asciiTheme="minorHAnsi" w:eastAsiaTheme="minorEastAsia" w:hAnsiTheme="minorHAnsi"/>
+              <w:noProof/>
+              <w:lang w:eastAsia="fr-CA"/>
+            </w:rPr>
+          </w:pPr>
+          <w:hyperlink w:anchor="_Toc441646330" w:history="1">
+            <w:r>
+              <w:rPr>
+                <w:rStyle w:val="Lienhypertexte"/>
+                <w:noProof/>
+              </w:rPr>
+              <w:t>Connexion</w:t>
+            </w:r>
+            <w:r>
+              <w:rPr>
+                <w:noProof/>
+                <w:webHidden/>
+              </w:rPr>
+              <w:tab/>
+            </w:r>
+            <w:r>
+              <w:rPr>
+                <w:noProof/>
+                <w:webHidden/>
+              </w:rPr>
+              <w:fldChar w:fldCharType="begin"/>
+            </w:r>
+            <w:r>
+              <w:rPr>
+                <w:noProof/>
+                <w:webHidden/>
+              </w:rPr>
+              <w:instrText xml:space="preserve"> PAGEREF _Toc441646330 \h </w:instrText>
+            </w:r>
+            <w:r>
+              <w:rPr>
+                <w:noProof/>
+                <w:webHidden/>
+              </w:rPr>
+            </w:r>
+            <w:r>
+              <w:rPr>
+                <w:noProof/>
+                <w:webHidden/>
+              </w:rPr>
+              <w:fldChar w:fldCharType="separate"/>
+            </w:r>
+            <w:r>
+              <w:rPr>
+                <w:noProof/>
+                <w:webHidden/>
+              </w:rPr>
+              <w:t>7</w:t>
+            </w:r>
+            <w:r>
+              <w:rPr>
+                <w:noProof/>
+                <w:webHidden/>
+              </w:rPr>
+              <w:fldChar w:fldCharType="end"/>
+            </w:r>
+          </w:hyperlink>
+        </w:p>
+        <w:p>
+          <w:pPr>
+            <w:pStyle w:val="TM2"/>
+            <w:tabs>
+              <w:tab w:val="right" w:leader="dot" w:pos="8630"/>
+            </w:tabs>
+            <w:rPr>
+              <w:rFonts w:asciiTheme="minorHAnsi" w:eastAsiaTheme="minorEastAsia" w:hAnsiTheme="minorHAnsi"/>
+              <w:noProof/>
+              <w:lang w:eastAsia="fr-CA"/>
+            </w:rPr>
+          </w:pPr>
+          <w:hyperlink w:anchor="_Toc441646331" w:history="1">
+            <w:r>
+              <w:rPr>
+                <w:rStyle w:val="Lienhypertexte"/>
+                <w:noProof/>
+              </w:rPr>
+              <w:t>Projet</w:t>
+            </w:r>
+            <w:r>
+              <w:rPr>
+                <w:noProof/>
+                <w:webHidden/>
+              </w:rPr>
+              <w:tab/>
+            </w:r>
+            <w:r>
+              <w:rPr>
+                <w:noProof/>
+                <w:webHidden/>
+              </w:rPr>
+              <w:fldChar w:fldCharType="begin"/>
+            </w:r>
+            <w:r>
+              <w:rPr>
+                <w:noProof/>
+                <w:webHidden/>
+              </w:rPr>
+              <w:instrText xml:space="preserve"> PAGEREF _Toc441646331 \h </w:instrText>
+            </w:r>
+            <w:r>
+              <w:rPr>
+                <w:noProof/>
+                <w:webHidden/>
+              </w:rPr>
+            </w:r>
+            <w:r>
+              <w:rPr>
+                <w:noProof/>
+                <w:webHidden/>
+              </w:rPr>
+              <w:fldChar w:fldCharType="separate"/>
+            </w:r>
+            <w:r>
+              <w:rPr>
+                <w:noProof/>
+                <w:webHidden/>
+              </w:rPr>
+              <w:t>8</w:t>
             </w:r>
             <w:r>
               <w:rPr>
@@ -352,7 +1686,7 @@
       <w:pPr>
         <w:pStyle w:val="Titre1"/>
       </w:pPr>
-      <w:bookmarkStart w:id="0" w:name="_Toc441517110"/>
+      <w:bookmarkStart w:id="0" w:name="_Toc441646309"/>
       <w:r>
         <w:lastRenderedPageBreak/>
         <w:t>Accueil</w:t>
@@ -363,7 +1697,7 @@
       <w:pPr>
         <w:pStyle w:val="Titre2"/>
       </w:pPr>
-      <w:bookmarkStart w:id="1" w:name="_Toc441517111"/>
+      <w:bookmarkStart w:id="1" w:name="_Toc441646310"/>
       <w:r>
         <w:t>Page d’accueil</w:t>
       </w:r>
@@ -419,7 +1753,7 @@
       <w:pPr>
         <w:pStyle w:val="Titre2"/>
       </w:pPr>
-      <w:bookmarkStart w:id="2" w:name="_Toc441517112"/>
+      <w:bookmarkStart w:id="2" w:name="_Toc441646311"/>
       <w:r>
         <w:t>Inscription</w:t>
       </w:r>
@@ -455,15 +1789,13 @@
       </w:r>
       <w:proofErr w:type="spellEnd"/>
       <w:r>
-        <w:t> » doit être crée et qui est relié à la nouvelle occurrence dans la table « </w:t>
-      </w:r>
-      <w:proofErr w:type="spellStart"/>
-      <w:r>
-        <w:t>Supervisseur</w:t>
-      </w:r>
-      <w:proofErr w:type="spellEnd"/>
-      <w:r>
-        <w:t> ».</w:t>
+        <w:t> » doit être crée et qui est relié à la nouvelle occ</w:t>
+      </w:r>
+      <w:r>
+        <w:t>urrence dans la table « Supervi</w:t>
+      </w:r>
+      <w:r>
+        <w:t>seur ».</w:t>
       </w:r>
     </w:p>
     <w:p/>
@@ -471,7 +1803,7 @@
       <w:pPr>
         <w:pStyle w:val="Titre2"/>
       </w:pPr>
-      <w:bookmarkStart w:id="3" w:name="_Toc441517113"/>
+      <w:bookmarkStart w:id="3" w:name="_Toc441646312"/>
       <w:r>
         <w:t>Connexion</w:t>
       </w:r>
@@ -540,19 +1872,23 @@
       <w:pPr>
         <w:pStyle w:val="Titre1"/>
       </w:pPr>
+      <w:bookmarkStart w:id="4" w:name="_Toc441646313"/>
       <w:r>
         <w:lastRenderedPageBreak/>
         <w:t>Stagiaire</w:t>
       </w:r>
+      <w:bookmarkEnd w:id="4"/>
     </w:p>
     <w:p>
       <w:pPr>
         <w:pStyle w:val="Titre2"/>
       </w:pPr>
+      <w:bookmarkStart w:id="5" w:name="_Toc441646314"/>
       <w:proofErr w:type="spellStart"/>
       <w:r>
         <w:t>Acceuil</w:t>
       </w:r>
+      <w:bookmarkEnd w:id="5"/>
       <w:proofErr w:type="spellEnd"/>
     </w:p>
     <w:p/>
@@ -638,18 +1974,22 @@
       <w:pPr>
         <w:pStyle w:val="Titre1"/>
       </w:pPr>
+      <w:bookmarkStart w:id="6" w:name="_Toc441646315"/>
       <w:r>
         <w:lastRenderedPageBreak/>
         <w:t>Superviseur</w:t>
       </w:r>
+      <w:bookmarkEnd w:id="6"/>
     </w:p>
     <w:p>
       <w:pPr>
         <w:pStyle w:val="Titre2"/>
       </w:pPr>
+      <w:bookmarkStart w:id="7" w:name="_Toc441646316"/>
       <w:r>
         <w:t>Accueil</w:t>
       </w:r>
+      <w:bookmarkEnd w:id="7"/>
     </w:p>
     <w:p/>
     <w:p>
@@ -748,9 +2088,11 @@
       <w:pPr>
         <w:pStyle w:val="Titre2"/>
       </w:pPr>
+      <w:bookmarkStart w:id="8" w:name="_Toc441646317"/>
       <w:r>
         <w:t>Consultation stagiaire</w:t>
       </w:r>
+      <w:bookmarkEnd w:id="8"/>
     </w:p>
     <w:p/>
     <w:p>
@@ -802,9 +2144,11 @@
       <w:pPr>
         <w:pStyle w:val="Titre2"/>
       </w:pPr>
+      <w:bookmarkStart w:id="9" w:name="_Toc441646318"/>
       <w:r>
         <w:t>Consultation de projet</w:t>
       </w:r>
+      <w:bookmarkEnd w:id="9"/>
     </w:p>
     <w:p/>
     <w:p>
@@ -860,18 +2204,22 @@
       <w:pPr>
         <w:pStyle w:val="Titre1"/>
       </w:pPr>
+      <w:bookmarkStart w:id="10" w:name="_Toc441646319"/>
       <w:r>
         <w:lastRenderedPageBreak/>
         <w:t>Coordonnateur</w:t>
       </w:r>
+      <w:bookmarkEnd w:id="10"/>
     </w:p>
     <w:p>
       <w:pPr>
         <w:pStyle w:val="Titre2"/>
       </w:pPr>
+      <w:bookmarkStart w:id="11" w:name="_Toc441646320"/>
       <w:r>
         <w:t>Accueil</w:t>
       </w:r>
+      <w:bookmarkEnd w:id="11"/>
     </w:p>
     <w:p/>
     <w:p>
@@ -992,9 +2340,11 @@
       <w:pPr>
         <w:pStyle w:val="Titre2"/>
       </w:pPr>
+      <w:bookmarkStart w:id="12" w:name="_Toc441646321"/>
       <w:r>
         <w:t>Stage</w:t>
       </w:r>
+      <w:bookmarkEnd w:id="12"/>
     </w:p>
     <w:p/>
     <w:p>
@@ -1002,6 +2352,8 @@
         <w:tab/>
         <w:t>L’aspect graphique de cette partie sera très ressemblante à celle de l’accueil du superviseur, mis à part que le tri par défaut permettra d’afficher en priorité ceux qui sont en attente.</w:t>
       </w:r>
+      <w:bookmarkStart w:id="13" w:name="_GoBack"/>
+      <w:bookmarkEnd w:id="13"/>
     </w:p>
     <w:p>
       <w:r>
@@ -1022,8 +2374,12 @@
       </w:pPr>
       <w:r>
         <w:tab/>
+      </w:r>
+      <w:bookmarkStart w:id="14" w:name="_Toc441646322"/>
+      <w:r>
         <w:t>Superviseur</w:t>
       </w:r>
+      <w:bookmarkEnd w:id="14"/>
     </w:p>
     <w:p>
       <w:r>
@@ -1057,10 +2413,12 @@
       <w:pPr>
         <w:pStyle w:val="Titre2"/>
       </w:pPr>
+      <w:bookmarkStart w:id="15" w:name="_Toc441646323"/>
       <w:r>
         <w:lastRenderedPageBreak/>
         <w:t>Évaluation</w:t>
       </w:r>
+      <w:bookmarkEnd w:id="15"/>
     </w:p>
     <w:p/>
     <w:p>
@@ -1134,9 +2492,11 @@
       <w:pPr>
         <w:pStyle w:val="Titre2"/>
       </w:pPr>
+      <w:bookmarkStart w:id="16" w:name="_Toc441646324"/>
       <w:r>
         <w:t>Modification</w:t>
       </w:r>
+      <w:bookmarkEnd w:id="16"/>
     </w:p>
     <w:p/>
     <w:p>
@@ -1195,19 +2555,23 @@
       <w:pPr>
         <w:pStyle w:val="Titre1"/>
       </w:pPr>
+      <w:bookmarkStart w:id="17" w:name="_Toc441646325"/>
       <w:r>
         <w:lastRenderedPageBreak/>
         <w:t>Base de donnée</w:t>
       </w:r>
+      <w:bookmarkEnd w:id="17"/>
     </w:p>
     <w:p/>
     <w:p>
       <w:pPr>
         <w:pStyle w:val="Titre2"/>
       </w:pPr>
+      <w:bookmarkStart w:id="18" w:name="_Toc441646326"/>
       <w:r>
         <w:t>Stagiaire</w:t>
       </w:r>
+      <w:bookmarkEnd w:id="18"/>
     </w:p>
     <w:p>
       <w:pPr>
@@ -1285,9 +2649,11 @@
       <w:pPr>
         <w:pStyle w:val="Titre2"/>
       </w:pPr>
+      <w:bookmarkStart w:id="19" w:name="_Toc441646327"/>
       <w:r>
         <w:t>Superviseur</w:t>
       </w:r>
+      <w:bookmarkEnd w:id="19"/>
     </w:p>
     <w:p>
       <w:pPr>
@@ -1382,10 +2748,12 @@
       <w:pPr>
         <w:pStyle w:val="Titre2"/>
       </w:pPr>
+      <w:bookmarkStart w:id="20" w:name="_Toc441646328"/>
       <w:proofErr w:type="spellStart"/>
       <w:r>
         <w:t>DemandeInscription</w:t>
       </w:r>
+      <w:bookmarkEnd w:id="20"/>
       <w:proofErr w:type="spellEnd"/>
       <w:r>
         <w:t> </w:t>
@@ -1421,9 +2789,11 @@
       <w:pPr>
         <w:pStyle w:val="Titre2"/>
       </w:pPr>
+      <w:bookmarkStart w:id="21" w:name="_Toc441646329"/>
       <w:r>
         <w:t>Coordonnateur</w:t>
       </w:r>
+      <w:bookmarkEnd w:id="21"/>
     </w:p>
     <w:p>
       <w:pPr>
@@ -1501,9 +2871,11 @@
       <w:pPr>
         <w:pStyle w:val="Titre2"/>
       </w:pPr>
+      <w:bookmarkStart w:id="22" w:name="_Toc441646330"/>
       <w:r>
         <w:t>Connexion</w:t>
       </w:r>
+      <w:bookmarkEnd w:id="22"/>
     </w:p>
     <w:p>
       <w:pPr>
@@ -1597,9 +2969,11 @@
       <w:pPr>
         <w:pStyle w:val="Titre2"/>
       </w:pPr>
+      <w:bookmarkStart w:id="23" w:name="_Toc441646331"/>
       <w:r>
         <w:t>Projet</w:t>
       </w:r>
+      <w:bookmarkEnd w:id="23"/>
     </w:p>
     <w:p>
       <w:pPr>
@@ -1608,8 +2982,6 @@
       <w:r>
         <w:t>Contient toutes les informations sur un projet</w:t>
       </w:r>
-      <w:bookmarkStart w:id="4" w:name="_GoBack"/>
-      <w:bookmarkEnd w:id="4"/>
     </w:p>
     <w:p>
       <w:pPr>
@@ -4391,7 +5763,7 @@
 </file>
 
 <file path=customXml/itemProps1.xml><?xml version="1.0" encoding="utf-8"?>
-<ds:datastoreItem xmlns:ds="http://schemas.openxmlformats.org/officeDocument/2006/customXml" ds:itemID="{D5DDF77E-63C3-4CDA-B71B-F79ADBAA9112}">
+<ds:datastoreItem xmlns:ds="http://schemas.openxmlformats.org/officeDocument/2006/customXml" ds:itemID="{66982456-60A1-4C76-B6D1-B1D50338FD5A}">
   <ds:schemaRefs>
     <ds:schemaRef ds:uri="http://schemas.openxmlformats.org/officeDocument/2006/bibliography"/>
   </ds:schemaRefs>

</xml_diff>